<commit_message>
Parts Events and Terms are fixed
</commit_message>
<xml_diff>
--- a/_trasianka_book/Ян Иосиф/Зовите меня Ян Иосиф.docx
+++ b/_trasianka_book/Ян Иосиф/Зовите меня Ян Иосиф.docx
@@ -8,6 +8,7 @@
           <w:rFonts w:ascii="Verdana" w:hAnsi="Verdana"/>
           <w:sz w:val="24"/>
           <w:szCs w:val="24"/>
+          <w:lang w:val="en-US"/>
         </w:rPr>
       </w:pPr>
       <w:r>
@@ -71,6 +72,164 @@
           <w:rFonts w:ascii="Verdana" w:hAnsi="Verdana"/>
           <w:sz w:val="24"/>
           <w:szCs w:val="24"/>
+          <w:lang w:val="en-US"/>
+        </w:rPr>
+      </w:pPr>
+    </w:p>
+    <w:p>
+      <w:pPr>
+        <w:rPr>
+          <w:rFonts w:ascii="Verdana" w:hAnsi="Verdana"/>
+          <w:sz w:val="24"/>
+          <w:szCs w:val="24"/>
+        </w:rPr>
+      </w:pPr>
+      <w:r>
+        <w:rPr>
+          <w:rFonts w:ascii="Verdana" w:hAnsi="Verdana"/>
+          <w:sz w:val="24"/>
+          <w:szCs w:val="24"/>
+        </w:rPr>
+        <w:t xml:space="preserve">Со временем на некоторые вещи начинаешь смотреть иначе. </w:t>
+      </w:r>
+    </w:p>
+    <w:p>
+      <w:pPr>
+        <w:rPr>
+          <w:rFonts w:ascii="Verdana" w:hAnsi="Verdana"/>
+          <w:sz w:val="24"/>
+          <w:szCs w:val="24"/>
+        </w:rPr>
+      </w:pPr>
+      <w:r>
+        <w:rPr>
+          <w:rFonts w:ascii="Verdana" w:hAnsi="Verdana"/>
+          <w:sz w:val="24"/>
+          <w:szCs w:val="24"/>
+        </w:rPr>
+        <w:t xml:space="preserve">Что может быть </w:t>
+      </w:r>
+      <w:proofErr w:type="gramStart"/>
+      <w:r>
+        <w:rPr>
+          <w:rFonts w:ascii="Verdana" w:hAnsi="Verdana"/>
+          <w:sz w:val="24"/>
+          <w:szCs w:val="24"/>
+        </w:rPr>
+        <w:t>зануднее</w:t>
+      </w:r>
+      <w:proofErr w:type="gramEnd"/>
+      <w:r>
+        <w:rPr>
+          <w:rFonts w:ascii="Verdana" w:hAnsi="Verdana"/>
+          <w:sz w:val="24"/>
+          <w:szCs w:val="24"/>
+        </w:rPr>
+        <w:t xml:space="preserve">, чем сборище старых </w:t>
+      </w:r>
+      <w:proofErr w:type="spellStart"/>
+      <w:r>
+        <w:rPr>
+          <w:rFonts w:ascii="Verdana" w:hAnsi="Verdana"/>
+          <w:sz w:val="24"/>
+          <w:szCs w:val="24"/>
+        </w:rPr>
+        <w:t>пердунов</w:t>
+      </w:r>
+      <w:proofErr w:type="spellEnd"/>
+      <w:r>
+        <w:rPr>
+          <w:rFonts w:ascii="Verdana" w:hAnsi="Verdana"/>
+          <w:sz w:val="24"/>
+          <w:szCs w:val="24"/>
+        </w:rPr>
+        <w:t xml:space="preserve">, обсуждающих свои болячки и рекомендации докторов. </w:t>
+      </w:r>
+      <w:r>
+        <w:rPr>
+          <w:rFonts w:ascii="Verdana" w:hAnsi="Verdana"/>
+          <w:sz w:val="24"/>
+          <w:szCs w:val="24"/>
+        </w:rPr>
+        <w:t>А вот о</w:t>
+      </w:r>
+      <w:r>
+        <w:rPr>
+          <w:rFonts w:ascii="Verdana" w:hAnsi="Verdana"/>
+          <w:sz w:val="24"/>
+          <w:szCs w:val="24"/>
+        </w:rPr>
+        <w:t xml:space="preserve">т беседы </w:t>
+      </w:r>
+      <w:proofErr w:type="gramStart"/>
+      <w:r>
+        <w:rPr>
+          <w:rFonts w:ascii="Verdana" w:hAnsi="Verdana"/>
+          <w:sz w:val="24"/>
+          <w:szCs w:val="24"/>
+        </w:rPr>
+        <w:t>мужичков-автомобилистов</w:t>
+      </w:r>
+      <w:proofErr w:type="gramEnd"/>
+      <w:r>
+        <w:rPr>
+          <w:rFonts w:ascii="Verdana" w:hAnsi="Verdana"/>
+          <w:sz w:val="24"/>
+          <w:szCs w:val="24"/>
+        </w:rPr>
+        <w:t xml:space="preserve">, обсуждающих стук под капотом и что делать, если в дороге просела педаль тормоза, веет жизнеутверждающим позитивом. Наверно, дело в том, что </w:t>
+      </w:r>
+      <w:r>
+        <w:rPr>
+          <w:rFonts w:ascii="Verdana" w:hAnsi="Verdana"/>
+          <w:sz w:val="24"/>
+          <w:szCs w:val="24"/>
+        </w:rPr>
+        <w:t xml:space="preserve">сильно </w:t>
+      </w:r>
+      <w:proofErr w:type="spellStart"/>
+      <w:r>
+        <w:rPr>
+          <w:rFonts w:ascii="Verdana" w:hAnsi="Verdana"/>
+          <w:sz w:val="24"/>
+          <w:szCs w:val="24"/>
+        </w:rPr>
+        <w:t>бэушный</w:t>
+      </w:r>
+      <w:proofErr w:type="spellEnd"/>
+      <w:r>
+        <w:rPr>
+          <w:rFonts w:ascii="Verdana" w:hAnsi="Verdana"/>
+          <w:sz w:val="24"/>
+          <w:szCs w:val="24"/>
+        </w:rPr>
+        <w:t xml:space="preserve"> автомобиль </w:t>
+      </w:r>
+      <w:proofErr w:type="spellStart"/>
+      <w:r>
+        <w:rPr>
+          <w:rFonts w:ascii="Verdana" w:hAnsi="Verdana"/>
+          <w:sz w:val="24"/>
+          <w:szCs w:val="24"/>
+        </w:rPr>
+        <w:t>асоциируется</w:t>
+      </w:r>
+      <w:proofErr w:type="spellEnd"/>
+      <w:r>
+        <w:rPr>
+          <w:rFonts w:ascii="Verdana" w:hAnsi="Verdana"/>
+          <w:sz w:val="24"/>
+          <w:szCs w:val="24"/>
+        </w:rPr>
+        <w:t xml:space="preserve"> с начинающим молодым водителем. </w:t>
+      </w:r>
+    </w:p>
+    <w:p>
+      <w:pPr>
+        <w:rPr>
+          <w:rFonts w:ascii="Verdana" w:hAnsi="Verdana"/>
+          <w:sz w:val="24"/>
+          <w:szCs w:val="24"/>
           <w:lang w:val="be-BY"/>
         </w:rPr>
       </w:pPr>
@@ -198,6 +357,7 @@
         </w:rPr>
         <w:t>Т</w:t>
       </w:r>
+      <w:proofErr w:type="spellStart"/>
       <w:r>
         <w:rPr>
           <w:rFonts w:ascii="Verdana" w:hAnsi="Verdana"/>
@@ -206,6 +366,7 @@
         </w:rPr>
         <w:t>имлид</w:t>
       </w:r>
+      <w:proofErr w:type="spellEnd"/>
       <w:r>
         <w:rPr>
           <w:rFonts w:ascii="Verdana" w:hAnsi="Verdana"/>
@@ -222,13 +383,23 @@
         </w:rPr>
         <w:t xml:space="preserve">в команде </w:t>
       </w:r>
-      <w:r>
-        <w:rPr>
-          <w:rFonts w:ascii="Verdana" w:hAnsi="Verdana"/>
-          <w:sz w:val="24"/>
-          <w:szCs w:val="24"/>
-        </w:rPr>
-        <w:t xml:space="preserve">программеров на </w:t>
+      <w:proofErr w:type="spellStart"/>
+      <w:r>
+        <w:rPr>
+          <w:rFonts w:ascii="Verdana" w:hAnsi="Verdana"/>
+          <w:sz w:val="24"/>
+          <w:szCs w:val="24"/>
+        </w:rPr>
+        <w:t>программеров</w:t>
+      </w:r>
+      <w:proofErr w:type="spellEnd"/>
+      <w:r>
+        <w:rPr>
+          <w:rFonts w:ascii="Verdana" w:hAnsi="Verdana"/>
+          <w:sz w:val="24"/>
+          <w:szCs w:val="24"/>
+        </w:rPr>
+        <w:t xml:space="preserve"> на </w:t>
       </w:r>
       <w:r>
         <w:rPr>
@@ -312,7 +483,16 @@
           <w:sz w:val="24"/>
           <w:szCs w:val="24"/>
         </w:rPr>
-        <w:t xml:space="preserve"> и а</w:t>
+        <w:t xml:space="preserve"> и </w:t>
+      </w:r>
+      <w:proofErr w:type="spellStart"/>
+      <w:r>
+        <w:rPr>
+          <w:rFonts w:ascii="Verdana" w:hAnsi="Verdana"/>
+          <w:sz w:val="24"/>
+          <w:szCs w:val="24"/>
+        </w:rPr>
+        <w:t>а</w:t>
       </w:r>
       <w:r>
         <w:rPr>
@@ -322,6 +502,7 @@
         </w:rPr>
         <w:t>втокурьер</w:t>
       </w:r>
+      <w:proofErr w:type="spellEnd"/>
       <w:r>
         <w:rPr>
           <w:rFonts w:ascii="Verdana" w:hAnsi="Verdana"/>
@@ -377,7 +558,25 @@
           <w:sz w:val="24"/>
           <w:szCs w:val="24"/>
         </w:rPr>
-        <w:t xml:space="preserve">Наверно, иногда открывается некое магическое окно, когда любое сказанное слово будет услышано и исполнено буквально. Буквальнее, чем вы думаете. Когда на первом курсе завалил экзамен по электротехнике, пожилой (и совсем малознакомый, если честно) препод грустно сказал: «Наверно, </w:t>
+        <w:t xml:space="preserve">Наверно, иногда открывается некое магическое окно, когда любое сказанное слово будет услышано и исполнено буквально. Буквальнее, чем вы думаете. Когда на первом курсе завалил экзамен по электротехнике, пожилой (и совсем малознакомый, если честно) </w:t>
+      </w:r>
+      <w:proofErr w:type="spellStart"/>
+      <w:r>
+        <w:rPr>
+          <w:rFonts w:ascii="Verdana" w:hAnsi="Verdana"/>
+          <w:sz w:val="24"/>
+          <w:szCs w:val="24"/>
+        </w:rPr>
+        <w:t>препод</w:t>
+      </w:r>
+      <w:proofErr w:type="spellEnd"/>
+      <w:r>
+        <w:rPr>
+          <w:rFonts w:ascii="Verdana" w:hAnsi="Verdana"/>
+          <w:sz w:val="24"/>
+          <w:szCs w:val="24"/>
+        </w:rPr>
+        <w:t xml:space="preserve"> грустно сказал: «Наверно, </w:t>
       </w:r>
       <w:r>
         <w:rPr>
@@ -468,7 +667,25 @@
           <w:sz w:val="24"/>
           <w:szCs w:val="24"/>
         </w:rPr>
-        <w:t xml:space="preserve"> на вашу просьбу откликаются быстрее, чем вам хотелось бы. Как-то Сымон (менеджер забавного проекта, над которым вместе работали) теплым весенним днем в шутку позавидовал мужичкам, собравшимся на лавочке под окнами офиса</w:t>
+        <w:t xml:space="preserve"> на вашу просьбу откликаются быстрее, чем вам хотелось бы. Как-то </w:t>
+      </w:r>
+      <w:proofErr w:type="spellStart"/>
+      <w:r>
+        <w:rPr>
+          <w:rFonts w:ascii="Verdana" w:hAnsi="Verdana"/>
+          <w:sz w:val="24"/>
+          <w:szCs w:val="24"/>
+        </w:rPr>
+        <w:t>Сымон</w:t>
+      </w:r>
+      <w:proofErr w:type="spellEnd"/>
+      <w:r>
+        <w:rPr>
+          <w:rFonts w:ascii="Verdana" w:hAnsi="Verdana"/>
+          <w:sz w:val="24"/>
+          <w:szCs w:val="24"/>
+        </w:rPr>
+        <w:t xml:space="preserve"> (менеджер забавного проекта, над которым вместе работали) теплым весенним днем в шутку позавидовал мужичкам, собравшимся на лавочке под окнами офиса</w:t>
       </w:r>
       <w:r>
         <w:rPr>
@@ -569,6 +786,7 @@
         </w:rPr>
         <w:t xml:space="preserve"> </w:t>
       </w:r>
+      <w:proofErr w:type="spellStart"/>
       <w:r>
         <w:rPr>
           <w:rFonts w:ascii="Verdana" w:hAnsi="Verdana"/>
@@ -576,8 +794,9 @@
           <w:sz w:val="24"/>
           <w:szCs w:val="24"/>
         </w:rPr>
-        <w:t xml:space="preserve">выконваць трэба </w:t>
-      </w:r>
+        <w:t>выконваць</w:t>
+      </w:r>
+      <w:proofErr w:type="spellEnd"/>
       <w:r>
         <w:rPr>
           <w:rFonts w:ascii="Verdana" w:hAnsi="Verdana"/>
@@ -585,6 +804,35 @@
           <w:sz w:val="24"/>
           <w:szCs w:val="24"/>
         </w:rPr>
+        <w:t xml:space="preserve"> </w:t>
+      </w:r>
+      <w:proofErr w:type="spellStart"/>
+      <w:r>
+        <w:rPr>
+          <w:rFonts w:ascii="Verdana" w:hAnsi="Verdana"/>
+          <w:i/>
+          <w:sz w:val="24"/>
+          <w:szCs w:val="24"/>
+        </w:rPr>
+        <w:t>трэба</w:t>
+      </w:r>
+      <w:proofErr w:type="spellEnd"/>
+      <w:r>
+        <w:rPr>
+          <w:rFonts w:ascii="Verdana" w:hAnsi="Verdana"/>
+          <w:i/>
+          <w:sz w:val="24"/>
+          <w:szCs w:val="24"/>
+        </w:rPr>
+        <w:t xml:space="preserve"> </w:t>
+      </w:r>
+      <w:r>
+        <w:rPr>
+          <w:rFonts w:ascii="Verdana" w:hAnsi="Verdana"/>
+          <w:i/>
+          <w:sz w:val="24"/>
+          <w:szCs w:val="24"/>
+        </w:rPr>
         <w:t>— работа такая.»</w:t>
       </w:r>
     </w:p>
@@ -612,6 +860,7 @@
           <w:sz w:val="24"/>
           <w:szCs w:val="24"/>
         </w:rPr>
+        <w:lastRenderedPageBreak/>
         <w:t>Внутренние диалоги</w:t>
       </w:r>
     </w:p>
@@ -832,7 +1081,16 @@
           <w:sz w:val="24"/>
           <w:szCs w:val="24"/>
         </w:rPr>
-        <w:t>Однако надо идти — каждый день делать шаг за шагом. Буднично и обыденно платить по своим счетам. И иногда только возможность — где-то там, далеко и нескоро — присесть и сказать себе: «Вот и все. Дальше без меня.»</w:t>
+        <w:t>Однако надо идти — каждый день делать шаг за шагом. Буднично и обыденно платить по своим счетам. И иногда только возможность — где-то там, далеко и нескоро — присесть и сказать себе: «Вот и все. Дальше без меня</w:t>
+      </w:r>
+      <w:proofErr w:type="gramStart"/>
+      <w:r>
+        <w:rPr>
+          <w:rFonts w:ascii="Verdana" w:hAnsi="Verdana"/>
+          <w:sz w:val="24"/>
+          <w:szCs w:val="24"/>
+        </w:rPr>
+        <w:t>.»</w:t>
       </w:r>
       <w:r>
         <w:rPr>
@@ -848,63 +1106,100 @@
           <w:sz w:val="24"/>
           <w:szCs w:val="24"/>
         </w:rPr>
-        <w:t xml:space="preserve"> поддерживает тебя в форме. Если раскиснешь сегодня, не сможешь уйти завтра. </w:t>
-      </w:r>
-    </w:p>
-    <w:p>
-      <w:pPr>
-        <w:rPr>
-          <w:rFonts w:ascii="Verdana" w:hAnsi="Verdana"/>
-          <w:sz w:val="24"/>
-          <w:szCs w:val="24"/>
-        </w:rPr>
-      </w:pPr>
-      <w:r>
-        <w:rPr>
-          <w:rFonts w:ascii="Verdana" w:hAnsi="Verdana"/>
-          <w:sz w:val="24"/>
-          <w:szCs w:val="24"/>
-        </w:rPr>
-        <w:t xml:space="preserve">Он видел психованных малолеток с забинтованными запястьями в отделении реанимации. Тупо, не вовремя и суетливо. Но пройдя свой путь и раздав все долги, ты будешь иметь на это право. Если дойдешь. И тогда тебе потребуется твое равновесие и твоя сила. И ты собираешь себя в кучку и идешь дальше. </w:t>
-      </w:r>
-    </w:p>
-    <w:p>
-      <w:pPr>
-        <w:rPr>
-          <w:rFonts w:ascii="Verdana" w:hAnsi="Verdana"/>
-          <w:sz w:val="24"/>
-          <w:szCs w:val="24"/>
-          <w:lang w:val="be-BY"/>
-        </w:rPr>
-      </w:pPr>
-    </w:p>
-    <w:p>
-      <w:pPr>
-        <w:rPr>
-          <w:rFonts w:ascii="Verdana" w:hAnsi="Verdana"/>
-          <w:sz w:val="24"/>
-          <w:szCs w:val="24"/>
-          <w:lang w:val="be-BY"/>
-        </w:rPr>
-      </w:pPr>
-    </w:p>
-    <w:p>
-      <w:pPr>
-        <w:rPr>
-          <w:rFonts w:ascii="Verdana" w:hAnsi="Verdana"/>
-          <w:sz w:val="24"/>
-          <w:szCs w:val="24"/>
-          <w:lang w:val="be-BY"/>
-        </w:rPr>
-      </w:pPr>
-      <w:r>
-        <w:rPr>
-          <w:rFonts w:ascii="Verdana" w:hAnsi="Verdana"/>
-          <w:sz w:val="24"/>
-          <w:szCs w:val="24"/>
-          <w:lang w:val="be-BY"/>
-        </w:rPr>
-        <w:t xml:space="preserve">Порой ему казалось, что пытается поднять айсберг. Он нырял, крепил тросы ко все новым уступам, и паутина тросов раскидывалась все глубже и шире. И он видел все новые гроты и грани. И с каждым оборотом лебедки невысокий прежде ледяной холм поднимался все выше. Совсем по чуть-чуть. Иногда мизерность его усилий в сравнении с величием ледяной глыбы приводила его в отчаяние. Но, от воспоминаний </w:t>
+        <w:t xml:space="preserve"> </w:t>
+      </w:r>
+      <w:proofErr w:type="gramEnd"/>
+      <w:r>
+        <w:rPr>
+          <w:rFonts w:ascii="Verdana" w:hAnsi="Verdana"/>
+          <w:sz w:val="24"/>
+          <w:szCs w:val="24"/>
+        </w:rPr>
+        <w:t xml:space="preserve">поддерживает тебя в форме. Если раскиснешь сегодня, не сможешь уйти завтра. </w:t>
+      </w:r>
+    </w:p>
+    <w:p>
+      <w:pPr>
+        <w:rPr>
+          <w:rFonts w:ascii="Verdana" w:hAnsi="Verdana"/>
+          <w:sz w:val="24"/>
+          <w:szCs w:val="24"/>
+        </w:rPr>
+      </w:pPr>
+      <w:r>
+        <w:rPr>
+          <w:rFonts w:ascii="Verdana" w:hAnsi="Verdana"/>
+          <w:sz w:val="24"/>
+          <w:szCs w:val="24"/>
+        </w:rPr>
+        <w:t xml:space="preserve">Он видел </w:t>
+      </w:r>
+      <w:proofErr w:type="gramStart"/>
+      <w:r>
+        <w:rPr>
+          <w:rFonts w:ascii="Verdana" w:hAnsi="Verdana"/>
+          <w:sz w:val="24"/>
+          <w:szCs w:val="24"/>
+        </w:rPr>
+        <w:t>психованных</w:t>
+      </w:r>
+      <w:proofErr w:type="gramEnd"/>
+      <w:r>
+        <w:rPr>
+          <w:rFonts w:ascii="Verdana" w:hAnsi="Verdana"/>
+          <w:sz w:val="24"/>
+          <w:szCs w:val="24"/>
+        </w:rPr>
+        <w:t xml:space="preserve"> малолеток с забинтованными запястьями в отделении реанимации. Тупо, не вовремя и суетливо. Но пройдя свой путь и раздав все долги, ты будешь иметь на это право. Если дойдешь. И тогда тебе потребуется твое равновесие и твоя сила. И ты собираешь себя в кучку и идешь дальше. </w:t>
+      </w:r>
+    </w:p>
+    <w:p>
+      <w:pPr>
+        <w:rPr>
+          <w:rFonts w:ascii="Verdana" w:hAnsi="Verdana"/>
+          <w:sz w:val="24"/>
+          <w:szCs w:val="24"/>
+          <w:lang w:val="be-BY"/>
+        </w:rPr>
+      </w:pPr>
+    </w:p>
+    <w:p>
+      <w:pPr>
+        <w:rPr>
+          <w:rFonts w:ascii="Verdana" w:hAnsi="Verdana"/>
+          <w:sz w:val="24"/>
+          <w:szCs w:val="24"/>
+          <w:lang w:val="be-BY"/>
+        </w:rPr>
+      </w:pPr>
+    </w:p>
+    <w:p>
+      <w:pPr>
+        <w:rPr>
+          <w:rFonts w:ascii="Verdana" w:hAnsi="Verdana"/>
+          <w:sz w:val="24"/>
+          <w:szCs w:val="24"/>
+          <w:lang w:val="be-BY"/>
+        </w:rPr>
+      </w:pPr>
+      <w:r>
+        <w:rPr>
+          <w:rFonts w:ascii="Verdana" w:hAnsi="Verdana"/>
+          <w:sz w:val="24"/>
+          <w:szCs w:val="24"/>
+          <w:lang w:val="be-BY"/>
+        </w:rPr>
+        <w:t xml:space="preserve">Порой ему казалось, что пытается поднять айсберг. Он нырял, крепил тросы ко все новым уступам, и паутина тросов раскидывалась все глубже и шире. И он видел все новые гроты и грани. И с каждым оборотом лебедки невысокий прежде ледяной холм поднимался все </w:t>
+      </w:r>
+      <w:r>
+        <w:rPr>
+          <w:rFonts w:ascii="Verdana" w:hAnsi="Verdana"/>
+          <w:sz w:val="24"/>
+          <w:szCs w:val="24"/>
+          <w:lang w:val="be-BY"/>
+        </w:rPr>
+        <w:lastRenderedPageBreak/>
+        <w:t xml:space="preserve">выше. Совсем по чуть-чуть. Иногда мизерность его усилий в сравнении с величием ледяной глыбы приводила его в отчаяние. Но, от воспоминаний </w:t>
       </w:r>
       <w:r>
         <w:rPr>

</xml_diff>